<commit_message>
Update Documentation_Stack Exchange Posts Data Analysis.docx
</commit_message>
<xml_diff>
--- a/Documentation/Documentation_Stack Exchange Posts Data Analysis.docx
+++ b/Documentation/Documentation_Stack Exchange Posts Data Analysis.docx
@@ -108,16 +108,7 @@
                 <w:szCs w:val="22"/>
                 <w:lang w:val="en-US"/>
               </w:rPr>
-              <w:t xml:space="preserve">Name: </w:t>
-            </w:r>
-            <w:r>
-              <w:rPr>
-                <w:rFonts w:asciiTheme="minorHAnsi" w:hAnsiTheme="minorHAnsi" w:cstheme="minorHAnsi"/>
-                <w:sz w:val="22"/>
-                <w:szCs w:val="22"/>
-                <w:lang w:val="en-US"/>
-              </w:rPr>
-              <w:t>Nikhil Kolloju</w:t>
+              <w:t>Name: Nikhil Kolloju</w:t>
             </w:r>
           </w:p>
         </w:tc>
@@ -207,16 +198,7 @@
                 <w:szCs w:val="22"/>
                 <w:lang w:val="en-US"/>
               </w:rPr>
-              <w:t>202</w:t>
-            </w:r>
-            <w:r>
-              <w:rPr>
-                <w:rFonts w:asciiTheme="minorHAnsi" w:hAnsiTheme="minorHAnsi" w:cstheme="minorHAnsi"/>
-                <w:sz w:val="22"/>
-                <w:szCs w:val="22"/>
-                <w:lang w:val="en-US"/>
-              </w:rPr>
-              <w:t>1</w:t>
+              <w:t>2021</w:t>
             </w:r>
           </w:p>
         </w:tc>
@@ -245,14 +227,7 @@
           <w:rFonts w:asciiTheme="minorHAnsi" w:hAnsiTheme="minorHAnsi" w:cstheme="minorHAnsi"/>
           <w:lang w:val="en-US"/>
         </w:rPr>
-        <w:t>Git Hub Link:</w:t>
-      </w:r>
-      <w:r>
-        <w:rPr>
-          <w:rFonts w:asciiTheme="minorHAnsi" w:hAnsiTheme="minorHAnsi" w:cstheme="minorHAnsi"/>
-          <w:lang w:val="en-US"/>
-        </w:rPr>
-        <w:t xml:space="preserve"> </w:t>
+        <w:t xml:space="preserve">Git Hub Link: </w:t>
       </w:r>
       <w:hyperlink r:id="rId7" w:history="1">
         <w:r>
@@ -328,7 +303,23 @@
           <w:sz w:val="20"/>
           <w:szCs w:val="20"/>
         </w:rPr>
-        <w:t xml:space="preserve">is to use Cloud Technologies and perform Data Analysis on Stack Exchange posts data. This assignment </w:t>
+        <w:t xml:space="preserve">is to use Cloud Technologies and perform Data Analysis on Stack </w:t>
+      </w:r>
+      <w:r>
+        <w:rPr>
+          <w:rFonts w:asciiTheme="minorHAnsi" w:hAnsiTheme="minorHAnsi" w:cstheme="minorHAnsi"/>
+          <w:sz w:val="20"/>
+          <w:szCs w:val="20"/>
+        </w:rPr>
+        <w:t>Overflow</w:t>
+      </w:r>
+      <w:r>
+        <w:rPr>
+          <w:rFonts w:asciiTheme="minorHAnsi" w:hAnsiTheme="minorHAnsi" w:cstheme="minorHAnsi"/>
+          <w:sz w:val="20"/>
+          <w:szCs w:val="20"/>
+        </w:rPr>
+        <w:t xml:space="preserve"> posts data. This assignment </w:t>
       </w:r>
       <w:r>
         <w:rPr>
@@ -553,14 +544,7 @@
           <w:sz w:val="20"/>
           <w:szCs w:val="20"/>
         </w:rPr>
-        <w:t>Data Extraction from Stack Exchange</w:t>
-      </w:r>
-      <w:r>
-        <w:rPr>
-          <w:sz w:val="20"/>
-          <w:szCs w:val="20"/>
-        </w:rPr>
-        <w:t>.</w:t>
+        <w:t>Data Extraction from Stack Exchange.</w:t>
       </w:r>
     </w:p>
     <w:p>
@@ -855,112 +839,91 @@
           <w:sz w:val="20"/>
           <w:szCs w:val="20"/>
         </w:rPr>
-        <w:t xml:space="preserve"> </w:t>
+        <w:t xml:space="preserve"> uses SQL language to run the desired queries on the available tables. </w:t>
       </w:r>
       <w:r>
         <w:rPr>
           <w:sz w:val="20"/>
           <w:szCs w:val="20"/>
         </w:rPr>
-        <w:t xml:space="preserve">uses SQL language to run the desired queries on the available tables. </w:t>
+        <w:t xml:space="preserve">Since </w:t>
       </w:r>
       <w:r>
         <w:rPr>
           <w:sz w:val="20"/>
           <w:szCs w:val="20"/>
         </w:rPr>
-        <w:t xml:space="preserve">Since </w:t>
+        <w:t xml:space="preserve">the </w:t>
       </w:r>
       <w:r>
         <w:rPr>
           <w:sz w:val="20"/>
           <w:szCs w:val="20"/>
         </w:rPr>
-        <w:t xml:space="preserve">the </w:t>
+        <w:t xml:space="preserve">maximum limit a query can </w:t>
       </w:r>
       <w:r>
         <w:rPr>
           <w:sz w:val="20"/>
           <w:szCs w:val="20"/>
         </w:rPr>
-        <w:t xml:space="preserve">maximum limit a query can </w:t>
+        <w:t>fetch</w:t>
       </w:r>
       <w:r>
         <w:rPr>
           <w:sz w:val="20"/>
           <w:szCs w:val="20"/>
         </w:rPr>
-        <w:t>fetch</w:t>
+        <w:t xml:space="preserve"> on the</w:t>
       </w:r>
       <w:r>
         <w:rPr>
           <w:sz w:val="20"/>
           <w:szCs w:val="20"/>
         </w:rPr>
-        <w:t xml:space="preserve"> on the</w:t>
+        <w:t xml:space="preserve"> website</w:t>
       </w:r>
       <w:r>
         <w:rPr>
           <w:sz w:val="20"/>
           <w:szCs w:val="20"/>
         </w:rPr>
-        <w:t xml:space="preserve"> website</w:t>
+        <w:t xml:space="preserve"> is only 50,000 </w:t>
       </w:r>
       <w:r>
         <w:rPr>
           <w:sz w:val="20"/>
           <w:szCs w:val="20"/>
         </w:rPr>
-        <w:t xml:space="preserve"> is only 50,000 </w:t>
+        <w:t>records,</w:t>
       </w:r>
       <w:r>
         <w:rPr>
           <w:sz w:val="20"/>
           <w:szCs w:val="20"/>
         </w:rPr>
-        <w:t>records,</w:t>
+        <w:t xml:space="preserve"> I have written multiple queries with different ranges to fetch data with 50,000 records </w:t>
       </w:r>
       <w:r>
         <w:rPr>
           <w:sz w:val="20"/>
           <w:szCs w:val="20"/>
         </w:rPr>
-        <w:t xml:space="preserve"> I have written multiple queries with different ranges to fetch data with 50,000 records </w:t>
+        <w:t>each run</w:t>
       </w:r>
       <w:r>
         <w:rPr>
           <w:sz w:val="20"/>
           <w:szCs w:val="20"/>
         </w:rPr>
-        <w:t>each run</w:t>
+        <w:t xml:space="preserve"> and with 4 such iterations I was be able to download the top 200,000 records in csv format with 50,000 records in each csv file.</w:t>
       </w:r>
       <w:r>
         <w:rPr>
           <w:sz w:val="20"/>
           <w:szCs w:val="20"/>
         </w:rPr>
-        <w:t xml:space="preserve"> and with 4 such iterations I was be able to download the top 200,000 records in csv format with 50,000 records in each csv file.</w:t>
-      </w:r>
-      <w:r>
-        <w:rPr>
-          <w:sz w:val="20"/>
-          <w:szCs w:val="20"/>
-        </w:rPr>
-        <w:t xml:space="preserve"> The runtime to rank all the records in the Posts table was too long and would timeout, so it was important to filter out the data first and then rank. I first selected data from </w:t>
-      </w:r>
-      <w:r>
-        <w:rPr>
-          <w:sz w:val="20"/>
-          <w:szCs w:val="20"/>
-        </w:rPr>
-        <w:t>Posts table</w:t>
-      </w:r>
-      <w:r>
-        <w:rPr>
-          <w:sz w:val="20"/>
-          <w:szCs w:val="20"/>
-        </w:rPr>
-        <w:t xml:space="preserve"> with ViewCount greater than 35,000. It amounted to more than 200,000 records and so I ranked this data using ROW_NUMBER() </w:t>
+        <w:t xml:space="preserve"> The runtime to rank all the records in the Posts table was too long and would timeout, so it was important to filter out the data first and then rank. I first selected data from Posts table with ViewCount greater than 35,000. It amounted to more than 200,000 records and so I ranked this data using ROW_NUMBER() </w:t>
       </w:r>
       <w:r>
         <w:rPr>
@@ -1761,15 +1724,7 @@
                 <w:sz w:val="16"/>
                 <w:szCs w:val="16"/>
               </w:rPr>
-              <w:t xml:space="preserve">) </w:t>
-            </w:r>
-            <w:r>
-              <w:rPr>
-                <w:rFonts w:ascii="Consolas" w:hAnsi="Consolas"/>
-                <w:sz w:val="16"/>
-                <w:szCs w:val="16"/>
-              </w:rPr>
-              <w:t xml:space="preserve">  </w:t>
+              <w:t xml:space="preserve">)   </w:t>
             </w:r>
             <w:r>
               <w:rPr>
@@ -2267,15 +2222,7 @@
                 <w:sz w:val="16"/>
                 <w:szCs w:val="16"/>
               </w:rPr>
-              <w:t>)</w:t>
-            </w:r>
-            <w:r>
-              <w:rPr>
-                <w:rFonts w:ascii="Consolas" w:hAnsi="Consolas"/>
-                <w:sz w:val="16"/>
-                <w:szCs w:val="16"/>
-              </w:rPr>
-              <w:t xml:space="preserve">   </w:t>
+              <w:t xml:space="preserve">)   </w:t>
             </w:r>
             <w:r>
               <w:rPr>
@@ -2759,15 +2706,7 @@
                 <w:sz w:val="16"/>
                 <w:szCs w:val="16"/>
               </w:rPr>
-              <w:t xml:space="preserve">) </w:t>
-            </w:r>
-            <w:r>
-              <w:rPr>
-                <w:rFonts w:ascii="Consolas" w:hAnsi="Consolas"/>
-                <w:sz w:val="16"/>
-                <w:szCs w:val="16"/>
-              </w:rPr>
-              <w:t>--</w:t>
+              <w:t>) --</w:t>
             </w:r>
             <w:r>
               <w:rPr>
@@ -3036,13 +2975,7 @@
         <w:t xml:space="preserve"> [a] to load the csv data into local variables and UNION to combine all the data into one variable for easier reference.</w:t>
       </w:r>
       <w:r>
-        <w:t xml:space="preserve"> </w:t>
-      </w:r>
-      <w:r>
-        <w:t xml:space="preserve">I then filtered out all the records that didn’t have any OwnerUserId and Id. </w:t>
-      </w:r>
-      <w:r>
-        <w:t xml:space="preserve">After cleaning the Title, Body, Tags, </w:t>
+        <w:t xml:space="preserve"> I then filtered out all the records that didn’t have any OwnerUserId and Id. After cleaning the Title, Body, Tags, </w:t>
       </w:r>
       <w:r>
         <w:t>OwnerDisplayName</w:t>
@@ -3148,14 +3081,7 @@
           <w:b/>
           <w:bCs/>
         </w:rPr>
-        <w:t>Database and Table Creation with Hive</w:t>
-      </w:r>
-      <w:r>
-        <w:rPr>
-          <w:b/>
-          <w:bCs/>
-        </w:rPr>
-        <w:t>:</w:t>
+        <w:t>Database and Table Creation with Hive:</w:t>
       </w:r>
     </w:p>
     <w:p>
@@ -3567,14 +3493,7 @@
           <w:b/>
           <w:bCs/>
         </w:rPr>
-        <w:t>The top 10 posts by score</w:t>
-      </w:r>
-      <w:r>
-        <w:rPr>
-          <w:b/>
-          <w:bCs/>
-        </w:rPr>
-        <w:t>:</w:t>
+        <w:t>The top 10 posts by score:</w:t>
       </w:r>
     </w:p>
     <w:p>
@@ -3586,28 +3505,16 @@
         <w:rPr>
           <w:color w:val="0070C0"/>
         </w:rPr>
-        <w:t>SELECT</w:t>
+        <w:t xml:space="preserve">SELECT </w:t>
+      </w:r>
+      <w:r>
+        <w:t xml:space="preserve">Id, Title, Score </w:t>
       </w:r>
       <w:r>
         <w:rPr>
           <w:color w:val="0070C0"/>
         </w:rPr>
-        <w:t xml:space="preserve"> </w:t>
-      </w:r>
-      <w:r>
-        <w:t xml:space="preserve">Id, Title, Score </w:t>
-      </w:r>
-      <w:r>
-        <w:rPr>
-          <w:color w:val="0070C0"/>
-        </w:rPr>
-        <w:t>FROM</w:t>
-      </w:r>
-      <w:r>
-        <w:rPr>
-          <w:color w:val="0070C0"/>
-        </w:rPr>
-        <w:t xml:space="preserve"> </w:t>
+        <w:t xml:space="preserve">FROM </w:t>
       </w:r>
       <w:r>
         <w:t xml:space="preserve">cloudtechdb.top2gpoststb </w:t>
@@ -4113,14 +4020,7 @@
           <w:b/>
           <w:bCs/>
         </w:rPr>
-        <w:t>with Hive</w:t>
-      </w:r>
-      <w:r>
-        <w:rPr>
-          <w:b/>
-          <w:bCs/>
-        </w:rPr>
-        <w:t>:</w:t>
+        <w:t>with Hive:</w:t>
       </w:r>
     </w:p>
     <w:p>
@@ -4547,14 +4447,7 @@
           <w:b/>
           <w:bCs/>
         </w:rPr>
-        <w:t>References</w:t>
-      </w:r>
-      <w:r>
-        <w:rPr>
-          <w:b/>
-          <w:bCs/>
-        </w:rPr>
-        <w:t>:</w:t>
+        <w:t>References:</w:t>
       </w:r>
     </w:p>
     <w:p>
@@ -4714,13 +4607,7 @@
           <w:rPr>
             <w:rStyle w:val="Hyperlink"/>
           </w:rPr>
-          <w:t>https://data.stackexchange.com/stackoverflow/query/</w:t>
-        </w:r>
-        <w:r>
-          <w:rPr>
-            <w:rStyle w:val="Hyperlink"/>
-          </w:rPr>
-          <w:t>new</w:t>
+          <w:t>https://data.stackexchange.com/stackoverflow/query/new</w:t>
         </w:r>
       </w:hyperlink>
     </w:p>
@@ -4896,18 +4783,13 @@
       <w:jc w:val="center"/>
     </w:pPr>
     <w:r>
-      <w:t xml:space="preserve">CA675: </w:t>
-    </w:r>
-    <w:r>
-      <w:t xml:space="preserve">Cloud Technologies </w:t>
+      <w:t xml:space="preserve">CA675: Cloud Technologies </w:t>
     </w:r>
     <w:r>
       <w:tab/>
     </w:r>
     <w:r>
       <w:tab/>
-    </w:r>
-    <w:r>
       <w:t>Assignment 1</w:t>
     </w:r>
   </w:p>
@@ -6813,6 +6695,7 @@
   <w:style w:type="character" w:default="1" w:styleId="DefaultParagraphFont">
     <w:name w:val="Default Paragraph Font"/>
     <w:uiPriority w:val="1"/>
+    <w:semiHidden/>
     <w:unhideWhenUsed/>
   </w:style>
   <w:style w:type="table" w:default="1" w:styleId="TableNormal">

</xml_diff>